<commit_message>
Nicole Hsieh's Developer Log
Nicole Hsieh’s developer log as of April 22, 2016.
</commit_message>
<xml_diff>
--- a/devLog_nhsieh.docx
+++ b/devLog_nhsieh.docx
@@ -88,7 +88,15 @@
           <w:rFonts w:hint="eastAsia"/>
           <w:lang w:eastAsia="zh-TW"/>
         </w:rPr>
-        <w:t>I reviewed Python (basic data types, format, etc.) on TeamTree</w:t>
+        <w:t xml:space="preserve">I reviewed Python (basic data types, format, etc.) on </w:t>
+      </w:r>
+      <w:proofErr w:type="spellStart"/>
+      <w:r>
+        <w:rPr>
+          <w:rFonts w:hint="eastAsia"/>
+          <w:lang w:eastAsia="zh-TW"/>
+        </w:rPr>
+        <w:t>TeamTree</w:t>
       </w:r>
       <w:r>
         <w:rPr>
@@ -97,6 +105,7 @@
         </w:rPr>
         <w:t>House</w:t>
       </w:r>
+      <w:proofErr w:type="spellEnd"/>
     </w:p>
     <w:p>
       <w:pPr>
@@ -304,7 +313,23 @@
           <w:rFonts w:hint="eastAsia"/>
           <w:lang w:eastAsia="zh-TW"/>
         </w:rPr>
-        <w:t xml:space="preserve"> much PHP, so I reviewed that as well through TeamTreeHouse.</w:t>
+        <w:t xml:space="preserve"> much PHP, so I reviewed that as well through </w:t>
+      </w:r>
+      <w:proofErr w:type="spellStart"/>
+      <w:r>
+        <w:rPr>
+          <w:rFonts w:hint="eastAsia"/>
+          <w:lang w:eastAsia="zh-TW"/>
+        </w:rPr>
+        <w:t>TeamTreeHouse</w:t>
+      </w:r>
+      <w:proofErr w:type="spellEnd"/>
+      <w:r>
+        <w:rPr>
+          <w:rFonts w:hint="eastAsia"/>
+          <w:lang w:eastAsia="zh-TW"/>
+        </w:rPr>
+        <w:t>.</w:t>
       </w:r>
       <w:r>
         <w:rPr>
@@ -390,7 +415,23 @@
           <w:rFonts w:hint="eastAsia"/>
           <w:lang w:eastAsia="zh-TW"/>
         </w:rPr>
-        <w:t xml:space="preserve">ask through TeamTreeHouse, tutorial points, and I also looked at a few other sites for references. </w:t>
+        <w:t xml:space="preserve">ask through </w:t>
+      </w:r>
+      <w:proofErr w:type="spellStart"/>
+      <w:r>
+        <w:rPr>
+          <w:rFonts w:hint="eastAsia"/>
+          <w:lang w:eastAsia="zh-TW"/>
+        </w:rPr>
+        <w:t>TeamTreeHouse</w:t>
+      </w:r>
+      <w:proofErr w:type="spellEnd"/>
+      <w:r>
+        <w:rPr>
+          <w:rFonts w:hint="eastAsia"/>
+          <w:lang w:eastAsia="zh-TW"/>
+        </w:rPr>
+        <w:t xml:space="preserve">, tutorial points, and I also looked at a few other sites for references. </w:t>
       </w:r>
     </w:p>
     <w:p>
@@ -659,8 +700,17 @@
           <w:rFonts w:hint="eastAsia"/>
           <w:lang w:eastAsia="zh-TW"/>
         </w:rPr>
-        <w:t>Worked on fixing insert issue with sql</w:t>
-      </w:r>
+        <w:t xml:space="preserve">Worked on fixing insert issue with </w:t>
+      </w:r>
+      <w:proofErr w:type="spellStart"/>
+      <w:r>
+        <w:rPr>
+          <w:rFonts w:hint="eastAsia"/>
+          <w:lang w:eastAsia="zh-TW"/>
+        </w:rPr>
+        <w:t>sql</w:t>
+      </w:r>
+      <w:proofErr w:type="spellEnd"/>
       <w:r>
         <w:rPr>
           <w:rFonts w:hint="eastAsia"/>
@@ -743,8 +793,17 @@
           <w:rFonts w:hint="eastAsia"/>
           <w:lang w:eastAsia="zh-TW"/>
         </w:rPr>
-        <w:t>ontinued trying to fix the insert issue with sql</w:t>
-      </w:r>
+        <w:t xml:space="preserve">ontinued trying to fix the insert issue with </w:t>
+      </w:r>
+      <w:proofErr w:type="spellStart"/>
+      <w:r>
+        <w:rPr>
+          <w:rFonts w:hint="eastAsia"/>
+          <w:lang w:eastAsia="zh-TW"/>
+        </w:rPr>
+        <w:t>sql</w:t>
+      </w:r>
+      <w:proofErr w:type="spellEnd"/>
       <w:r>
         <w:rPr>
           <w:rFonts w:hint="eastAsia"/>
@@ -842,7 +901,23 @@
           <w:rFonts w:hint="eastAsia"/>
           <w:lang w:eastAsia="zh-TW"/>
         </w:rPr>
-        <w:t xml:space="preserve"> into php </w:t>
+        <w:t xml:space="preserve"> into </w:t>
+      </w:r>
+      <w:proofErr w:type="spellStart"/>
+      <w:r>
+        <w:rPr>
+          <w:rFonts w:hint="eastAsia"/>
+          <w:lang w:eastAsia="zh-TW"/>
+        </w:rPr>
+        <w:t>php</w:t>
+      </w:r>
+      <w:proofErr w:type="spellEnd"/>
+      <w:r>
+        <w:rPr>
+          <w:rFonts w:hint="eastAsia"/>
+          <w:lang w:eastAsia="zh-TW"/>
+        </w:rPr>
+        <w:t xml:space="preserve"> </w:t>
       </w:r>
       <w:r>
         <w:rPr>
@@ -856,7 +931,39 @@
           <w:rFonts w:hint="eastAsia"/>
           <w:lang w:eastAsia="zh-TW"/>
         </w:rPr>
-        <w:t>. (php folder on bitbucket)</w:t>
+        <w:t>. (</w:t>
+      </w:r>
+      <w:proofErr w:type="spellStart"/>
+      <w:r>
+        <w:rPr>
+          <w:rFonts w:hint="eastAsia"/>
+          <w:lang w:eastAsia="zh-TW"/>
+        </w:rPr>
+        <w:t>php</w:t>
+      </w:r>
+      <w:proofErr w:type="spellEnd"/>
+      <w:r>
+        <w:rPr>
+          <w:rFonts w:hint="eastAsia"/>
+          <w:lang w:eastAsia="zh-TW"/>
+        </w:rPr>
+        <w:t xml:space="preserve"> folder on </w:t>
+      </w:r>
+      <w:proofErr w:type="spellStart"/>
+      <w:r>
+        <w:rPr>
+          <w:rFonts w:hint="eastAsia"/>
+          <w:lang w:eastAsia="zh-TW"/>
+        </w:rPr>
+        <w:t>bitbucket</w:t>
+      </w:r>
+      <w:proofErr w:type="spellEnd"/>
+      <w:r>
+        <w:rPr>
+          <w:rFonts w:hint="eastAsia"/>
+          <w:lang w:eastAsia="zh-TW"/>
+        </w:rPr>
+        <w:t>)</w:t>
       </w:r>
     </w:p>
     <w:p>
@@ -875,7 +982,23 @@
           <w:rFonts w:hint="eastAsia"/>
           <w:lang w:eastAsia="zh-TW"/>
         </w:rPr>
-        <w:t xml:space="preserve">combined html into one php page. </w:t>
+        <w:t xml:space="preserve">combined html into one </w:t>
+      </w:r>
+      <w:proofErr w:type="spellStart"/>
+      <w:r>
+        <w:rPr>
+          <w:rFonts w:hint="eastAsia"/>
+          <w:lang w:eastAsia="zh-TW"/>
+        </w:rPr>
+        <w:t>php</w:t>
+      </w:r>
+      <w:proofErr w:type="spellEnd"/>
+      <w:r>
+        <w:rPr>
+          <w:rFonts w:hint="eastAsia"/>
+          <w:lang w:eastAsia="zh-TW"/>
+        </w:rPr>
+        <w:t xml:space="preserve"> page. </w:t>
       </w:r>
     </w:p>
     <w:p>
@@ -900,7 +1023,23 @@
           <w:rFonts w:hint="eastAsia"/>
           <w:lang w:eastAsia="zh-TW"/>
         </w:rPr>
-        <w:t xml:space="preserve">reated a very simple thank you user page. </w:t>
+        <w:t xml:space="preserve">reated a very simple thank </w:t>
+      </w:r>
+      <w:proofErr w:type="gramStart"/>
+      <w:r>
+        <w:rPr>
+          <w:rFonts w:hint="eastAsia"/>
+          <w:lang w:eastAsia="zh-TW"/>
+        </w:rPr>
+        <w:t>you</w:t>
+      </w:r>
+      <w:proofErr w:type="gramEnd"/>
+      <w:r>
+        <w:rPr>
+          <w:rFonts w:hint="eastAsia"/>
+          <w:lang w:eastAsia="zh-TW"/>
+        </w:rPr>
+        <w:t xml:space="preserve"> user page. </w:t>
       </w:r>
     </w:p>
     <w:p>
@@ -926,13 +1065,57 @@
           <w:rFonts w:hint="eastAsia"/>
           <w:lang w:eastAsia="zh-TW"/>
         </w:rPr>
-        <w:t>et up database (name=safe_ride, table=schedule, column=</w:t>
-      </w:r>
-      <w:r>
-        <w:rPr>
-          <w:lang w:eastAsia="zh-TW"/>
-        </w:rPr>
-        <w:t>name, uoid, etc)</w:t>
+        <w:t>et up database (name=</w:t>
+      </w:r>
+      <w:proofErr w:type="spellStart"/>
+      <w:r>
+        <w:rPr>
+          <w:rFonts w:hint="eastAsia"/>
+          <w:lang w:eastAsia="zh-TW"/>
+        </w:rPr>
+        <w:t>safe_ride</w:t>
+      </w:r>
+      <w:proofErr w:type="spellEnd"/>
+      <w:r>
+        <w:rPr>
+          <w:rFonts w:hint="eastAsia"/>
+          <w:lang w:eastAsia="zh-TW"/>
+        </w:rPr>
+        <w:t>, table=schedule, column=</w:t>
+      </w:r>
+      <w:r>
+        <w:rPr>
+          <w:lang w:eastAsia="zh-TW"/>
+        </w:rPr>
+        <w:t xml:space="preserve">name, </w:t>
+      </w:r>
+      <w:proofErr w:type="spellStart"/>
+      <w:r>
+        <w:rPr>
+          <w:lang w:eastAsia="zh-TW"/>
+        </w:rPr>
+        <w:t>uoid</w:t>
+      </w:r>
+      <w:proofErr w:type="spellEnd"/>
+      <w:r>
+        <w:rPr>
+          <w:lang w:eastAsia="zh-TW"/>
+        </w:rPr>
+        <w:t xml:space="preserve">, </w:t>
+      </w:r>
+      <w:proofErr w:type="spellStart"/>
+      <w:r>
+        <w:rPr>
+          <w:lang w:eastAsia="zh-TW"/>
+        </w:rPr>
+        <w:t>etc</w:t>
+      </w:r>
+      <w:proofErr w:type="spellEnd"/>
+      <w:r>
+        <w:rPr>
+          <w:lang w:eastAsia="zh-TW"/>
+        </w:rPr>
+        <w:t>)</w:t>
       </w:r>
       <w:r>
         <w:rPr>
@@ -1070,7 +1253,21 @@
         <w:rPr>
           <w:lang w:eastAsia="zh-TW"/>
         </w:rPr>
-        <w:t>Added ‘admin’ table to safe_ride database for login purposes</w:t>
+        <w:t xml:space="preserve">Added ‘admin’ table to </w:t>
+      </w:r>
+      <w:proofErr w:type="spellStart"/>
+      <w:r>
+        <w:rPr>
+          <w:lang w:eastAsia="zh-TW"/>
+        </w:rPr>
+        <w:t>safe_ride</w:t>
+      </w:r>
+      <w:proofErr w:type="spellEnd"/>
+      <w:r>
+        <w:rPr>
+          <w:lang w:eastAsia="zh-TW"/>
+        </w:rPr>
+        <w:t xml:space="preserve"> database for login purposes</w:t>
       </w:r>
     </w:p>
     <w:p>
@@ -1200,7 +1397,21 @@
         <w:rPr>
           <w:lang w:eastAsia="zh-TW"/>
         </w:rPr>
-        <w:t>to schedule table (safe_ride database)</w:t>
+        <w:t>to schedule table (</w:t>
+      </w:r>
+      <w:proofErr w:type="spellStart"/>
+      <w:r>
+        <w:rPr>
+          <w:lang w:eastAsia="zh-TW"/>
+        </w:rPr>
+        <w:t>safe_ride</w:t>
+      </w:r>
+      <w:proofErr w:type="spellEnd"/>
+      <w:r>
+        <w:rPr>
+          <w:lang w:eastAsia="zh-TW"/>
+        </w:rPr>
+        <w:t xml:space="preserve"> database)</w:t>
       </w:r>
     </w:p>
     <w:p>
@@ -1236,7 +1447,21 @@
         <w:rPr>
           <w:lang w:eastAsia="zh-TW"/>
         </w:rPr>
-        <w:t>Anyway, for the time being the rows will automatically turn green because the geolocation is not set up correctly to check if the pickup/dropoff addresses are in bound</w:t>
+        <w:t>Anyway, for the time being the rows will automatically turn green because the geolocation is not set up correctly to check if the pickup/</w:t>
+      </w:r>
+      <w:proofErr w:type="spellStart"/>
+      <w:r>
+        <w:rPr>
+          <w:lang w:eastAsia="zh-TW"/>
+        </w:rPr>
+        <w:t>dropoff</w:t>
+      </w:r>
+      <w:proofErr w:type="spellEnd"/>
+      <w:r>
+        <w:rPr>
+          <w:lang w:eastAsia="zh-TW"/>
+        </w:rPr>
+        <w:t xml:space="preserve"> addresses are in bound</w:t>
       </w:r>
     </w:p>
     <w:p>
@@ -1272,7 +1497,21 @@
         <w:rPr>
           <w:lang w:eastAsia="zh-TW"/>
         </w:rPr>
-        <w:t xml:space="preserve">On view.php (display table) </w:t>
+        <w:t xml:space="preserve">On </w:t>
+      </w:r>
+      <w:proofErr w:type="spellStart"/>
+      <w:r>
+        <w:rPr>
+          <w:lang w:eastAsia="zh-TW"/>
+        </w:rPr>
+        <w:t>view.php</w:t>
+      </w:r>
+      <w:proofErr w:type="spellEnd"/>
+      <w:r>
+        <w:rPr>
+          <w:lang w:eastAsia="zh-TW"/>
+        </w:rPr>
+        <w:t xml:space="preserve"> (display table) </w:t>
       </w:r>
       <w:r>
         <w:rPr>
@@ -1296,8 +1535,16 @@
         <w:rPr>
           <w:lang w:eastAsia="zh-TW"/>
         </w:rPr>
-        <w:t>Fixed the redirect on form.php</w:t>
-      </w:r>
+        <w:t xml:space="preserve">Fixed the redirect on </w:t>
+      </w:r>
+      <w:proofErr w:type="spellStart"/>
+      <w:r>
+        <w:rPr>
+          <w:lang w:eastAsia="zh-TW"/>
+        </w:rPr>
+        <w:t>form.php</w:t>
+      </w:r>
+      <w:proofErr w:type="spellEnd"/>
     </w:p>
     <w:p>
       <w:pPr>
@@ -1332,7 +1579,21 @@
         <w:rPr>
           <w:lang w:eastAsia="zh-TW"/>
         </w:rPr>
-        <w:t xml:space="preserve">Added time_stamp column </w:t>
+        <w:t xml:space="preserve">Added </w:t>
+      </w:r>
+      <w:proofErr w:type="spellStart"/>
+      <w:r>
+        <w:rPr>
+          <w:lang w:eastAsia="zh-TW"/>
+        </w:rPr>
+        <w:t>time_stamp</w:t>
+      </w:r>
+      <w:proofErr w:type="spellEnd"/>
+      <w:r>
+        <w:rPr>
+          <w:lang w:eastAsia="zh-TW"/>
+        </w:rPr>
+        <w:t xml:space="preserve"> column </w:t>
       </w:r>
       <w:r>
         <w:rPr>
@@ -1368,8 +1629,16 @@
         <w:rPr>
           <w:lang w:eastAsia="zh-TW"/>
         </w:rPr>
-        <w:t xml:space="preserve"> on form.php</w:t>
-      </w:r>
+        <w:t xml:space="preserve"> on </w:t>
+      </w:r>
+      <w:proofErr w:type="spellStart"/>
+      <w:r>
+        <w:rPr>
+          <w:lang w:eastAsia="zh-TW"/>
+        </w:rPr>
+        <w:t>form.php</w:t>
+      </w:r>
+      <w:proofErr w:type="spellEnd"/>
     </w:p>
     <w:p>
       <w:pPr>
@@ -1404,7 +1673,21 @@
         <w:rPr>
           <w:lang w:eastAsia="zh-TW"/>
         </w:rPr>
-        <w:t>And edited the time format to match with the TIMESTAMP datatype the database uses.</w:t>
+        <w:t xml:space="preserve">And edited the time format to match with the TIMESTAMP </w:t>
+      </w:r>
+      <w:proofErr w:type="spellStart"/>
+      <w:r>
+        <w:rPr>
+          <w:lang w:eastAsia="zh-TW"/>
+        </w:rPr>
+        <w:t>datatype</w:t>
+      </w:r>
+      <w:proofErr w:type="spellEnd"/>
+      <w:r>
+        <w:rPr>
+          <w:lang w:eastAsia="zh-TW"/>
+        </w:rPr>
+        <w:t xml:space="preserve"> the database uses.</w:t>
       </w:r>
     </w:p>
     <w:p>
@@ -1422,8 +1705,30 @@
         <w:rPr>
           <w:lang w:eastAsia="zh-TW"/>
         </w:rPr>
-        <w:t>And merged into the form.php on bitbucket</w:t>
-      </w:r>
+        <w:t xml:space="preserve">And merged into the </w:t>
+      </w:r>
+      <w:proofErr w:type="spellStart"/>
+      <w:r>
+        <w:rPr>
+          <w:lang w:eastAsia="zh-TW"/>
+        </w:rPr>
+        <w:t>form.php</w:t>
+      </w:r>
+      <w:proofErr w:type="spellEnd"/>
+      <w:r>
+        <w:rPr>
+          <w:lang w:eastAsia="zh-TW"/>
+        </w:rPr>
+        <w:t xml:space="preserve"> on </w:t>
+      </w:r>
+      <w:proofErr w:type="spellStart"/>
+      <w:r>
+        <w:rPr>
+          <w:lang w:eastAsia="zh-TW"/>
+        </w:rPr>
+        <w:t>bitbucket</w:t>
+      </w:r>
+      <w:proofErr w:type="spellEnd"/>
     </w:p>
     <w:p>
       <w:pPr>
@@ -1530,7 +1835,49 @@
         <w:rPr>
           <w:lang w:eastAsia="zh-TW"/>
         </w:rPr>
-        <w:t>Changed sql for view.php to list data by pickup_time and timestamp</w:t>
+        <w:t xml:space="preserve">Changed </w:t>
+      </w:r>
+      <w:proofErr w:type="spellStart"/>
+      <w:r>
+        <w:rPr>
+          <w:lang w:eastAsia="zh-TW"/>
+        </w:rPr>
+        <w:t>sql</w:t>
+      </w:r>
+      <w:proofErr w:type="spellEnd"/>
+      <w:r>
+        <w:rPr>
+          <w:lang w:eastAsia="zh-TW"/>
+        </w:rPr>
+        <w:t xml:space="preserve"> for </w:t>
+      </w:r>
+      <w:proofErr w:type="spellStart"/>
+      <w:r>
+        <w:rPr>
+          <w:lang w:eastAsia="zh-TW"/>
+        </w:rPr>
+        <w:t>view.php</w:t>
+      </w:r>
+      <w:proofErr w:type="spellEnd"/>
+      <w:r>
+        <w:rPr>
+          <w:lang w:eastAsia="zh-TW"/>
+        </w:rPr>
+        <w:t xml:space="preserve"> to list data by </w:t>
+      </w:r>
+      <w:proofErr w:type="spellStart"/>
+      <w:r>
+        <w:rPr>
+          <w:lang w:eastAsia="zh-TW"/>
+        </w:rPr>
+        <w:t>pickup_time</w:t>
+      </w:r>
+      <w:proofErr w:type="spellEnd"/>
+      <w:r>
+        <w:rPr>
+          <w:lang w:eastAsia="zh-TW"/>
+        </w:rPr>
+        <w:t xml:space="preserve"> and timestamp</w:t>
       </w:r>
     </w:p>
     <w:p>
@@ -1568,8 +1915,16 @@
         <w:rPr>
           <w:lang w:eastAsia="zh-TW"/>
         </w:rPr>
-        <w:t>Implemented clear all button on view.php</w:t>
-      </w:r>
+        <w:t xml:space="preserve">Implemented clear all button on </w:t>
+      </w:r>
+      <w:proofErr w:type="spellStart"/>
+      <w:r>
+        <w:rPr>
+          <w:lang w:eastAsia="zh-TW"/>
+        </w:rPr>
+        <w:t>view.php</w:t>
+      </w:r>
+      <w:proofErr w:type="spellEnd"/>
     </w:p>
     <w:p>
       <w:pPr>
@@ -1690,11 +2045,19 @@
           <w:lang w:eastAsia="zh-TW"/>
         </w:rPr>
       </w:pPr>
-      <w:r>
-        <w:rPr>
-          <w:lang w:eastAsia="zh-TW"/>
-        </w:rPr>
-        <w:t>Php kept sending blank row to databased</w:t>
+      <w:proofErr w:type="spellStart"/>
+      <w:r>
+        <w:rPr>
+          <w:lang w:eastAsia="zh-TW"/>
+        </w:rPr>
+        <w:t>Php</w:t>
+      </w:r>
+      <w:proofErr w:type="spellEnd"/>
+      <w:r>
+        <w:rPr>
+          <w:lang w:eastAsia="zh-TW"/>
+        </w:rPr>
+        <w:t xml:space="preserve"> kept sending blank row to databased</w:t>
       </w:r>
     </w:p>
     <w:p>
@@ -1712,7 +2075,21 @@
         <w:rPr>
           <w:lang w:eastAsia="zh-TW"/>
         </w:rPr>
-        <w:t>Fixed by splitting up php and html form into two files.</w:t>
+        <w:t xml:space="preserve">Fixed by splitting up </w:t>
+      </w:r>
+      <w:proofErr w:type="spellStart"/>
+      <w:r>
+        <w:rPr>
+          <w:lang w:eastAsia="zh-TW"/>
+        </w:rPr>
+        <w:t>php</w:t>
+      </w:r>
+      <w:proofErr w:type="spellEnd"/>
+      <w:r>
+        <w:rPr>
+          <w:lang w:eastAsia="zh-TW"/>
+        </w:rPr>
+        <w:t xml:space="preserve"> and html form into two files.</w:t>
       </w:r>
     </w:p>
     <w:p>
@@ -1809,160 +2186,279 @@
           <w:rFonts w:hint="eastAsia"/>
           <w:lang w:eastAsia="zh-TW"/>
         </w:rPr>
-        <w:t xml:space="preserve"> on view-test.php</w:t>
-      </w:r>
-      <w:r>
-        <w:rPr>
-          <w:lang w:eastAsia="zh-TW"/>
-        </w:rPr>
-        <w:t xml:space="preserve"> /delete_all.php/delete_entry.php</w:t>
-      </w:r>
+        <w:t xml:space="preserve"> on view-</w:t>
+      </w:r>
+      <w:proofErr w:type="spellStart"/>
+      <w:r>
+        <w:rPr>
+          <w:rFonts w:hint="eastAsia"/>
+          <w:lang w:eastAsia="zh-TW"/>
+        </w:rPr>
+        <w:t>test.php</w:t>
+      </w:r>
+      <w:proofErr w:type="spellEnd"/>
+      <w:r>
+        <w:rPr>
+          <w:lang w:eastAsia="zh-TW"/>
+        </w:rPr>
+        <w:t xml:space="preserve"> /</w:t>
+      </w:r>
+      <w:proofErr w:type="spellStart"/>
+      <w:r>
+        <w:rPr>
+          <w:lang w:eastAsia="zh-TW"/>
+        </w:rPr>
+        <w:t>delete_all.php</w:t>
+      </w:r>
+      <w:proofErr w:type="spellEnd"/>
+      <w:r>
+        <w:rPr>
+          <w:lang w:eastAsia="zh-TW"/>
+        </w:rPr>
+        <w:t>/</w:t>
+      </w:r>
+      <w:proofErr w:type="spellStart"/>
+      <w:r>
+        <w:rPr>
+          <w:lang w:eastAsia="zh-TW"/>
+        </w:rPr>
+        <w:t>delete_entry.php</w:t>
+      </w:r>
+      <w:proofErr w:type="spellEnd"/>
+    </w:p>
+    <w:p>
+      <w:pPr>
+        <w:pStyle w:val="ListParagraph"/>
+        <w:numPr>
+          <w:ilvl w:val="0"/>
+          <w:numId w:val="1"/>
+        </w:numPr>
+        <w:rPr>
+          <w:lang w:eastAsia="zh-TW"/>
+        </w:rPr>
+      </w:pPr>
+      <w:r>
+        <w:rPr>
+          <w:lang w:eastAsia="zh-TW"/>
+        </w:rPr>
+        <w:t>M</w:t>
+      </w:r>
+      <w:r>
+        <w:rPr>
+          <w:rFonts w:hint="eastAsia"/>
+          <w:lang w:eastAsia="zh-TW"/>
+        </w:rPr>
+        <w:t>odified addNewRider.html, thankyou.html</w:t>
+      </w:r>
+      <w:r>
+        <w:rPr>
+          <w:rFonts w:hint="eastAsia"/>
+          <w:lang w:eastAsia="zh-TW"/>
+        </w:rPr>
+        <w:t>, logoff.html, form.html</w:t>
+      </w:r>
+    </w:p>
+    <w:p>
+      <w:pPr>
+        <w:pStyle w:val="ListParagraph"/>
+        <w:numPr>
+          <w:ilvl w:val="1"/>
+          <w:numId w:val="1"/>
+        </w:numPr>
+        <w:rPr>
+          <w:lang w:eastAsia="zh-TW"/>
+        </w:rPr>
+      </w:pPr>
+      <w:r>
+        <w:rPr>
+          <w:lang w:eastAsia="zh-TW"/>
+        </w:rPr>
+        <w:t>d</w:t>
+      </w:r>
+      <w:r>
+        <w:rPr>
+          <w:rFonts w:hint="eastAsia"/>
+          <w:lang w:eastAsia="zh-TW"/>
+        </w:rPr>
+        <w:t xml:space="preserve">ashboard.css, starter-template.css </w:t>
+      </w:r>
+    </w:p>
+    <w:p>
+      <w:pPr>
+        <w:pStyle w:val="ListParagraph"/>
+        <w:numPr>
+          <w:ilvl w:val="0"/>
+          <w:numId w:val="1"/>
+        </w:numPr>
+        <w:rPr>
+          <w:lang w:eastAsia="zh-TW"/>
+        </w:rPr>
+      </w:pPr>
+      <w:r>
+        <w:rPr>
+          <w:lang w:eastAsia="zh-TW"/>
+        </w:rPr>
+        <w:t xml:space="preserve">Helped with </w:t>
+      </w:r>
+      <w:r>
+        <w:rPr>
+          <w:lang w:eastAsia="zh-TW"/>
+        </w:rPr>
+        <w:t>Jenny’s Button issue, but couldn’t help much.</w:t>
+      </w:r>
+    </w:p>
+    <w:p>
+      <w:pPr>
+        <w:rPr>
+          <w:lang w:eastAsia="zh-TW"/>
+        </w:rPr>
+      </w:pPr>
+    </w:p>
+    <w:p>
+      <w:pPr>
+        <w:rPr>
+          <w:lang w:eastAsia="zh-TW"/>
+        </w:rPr>
+      </w:pPr>
+    </w:p>
+    <w:p>
+      <w:pPr>
+        <w:rPr>
+          <w:lang w:eastAsia="zh-TW"/>
+        </w:rPr>
+      </w:pPr>
+      <w:r>
+        <w:rPr>
+          <w:lang w:eastAsia="zh-TW"/>
+        </w:rPr>
+        <w:t>April 22, 2016</w:t>
+      </w:r>
+    </w:p>
+    <w:p>
+      <w:pPr>
+        <w:pStyle w:val="ListParagraph"/>
+        <w:numPr>
+          <w:ilvl w:val="0"/>
+          <w:numId w:val="1"/>
+        </w:numPr>
+        <w:rPr>
+          <w:lang w:eastAsia="zh-TW"/>
+        </w:rPr>
+      </w:pPr>
+      <w:r>
+        <w:rPr>
+          <w:lang w:eastAsia="zh-TW"/>
+        </w:rPr>
+        <w:t>Updated ReadMe</w:t>
+      </w:r>
+      <w:r>
+        <w:rPr>
+          <w:lang w:eastAsia="zh-TW"/>
+        </w:rPr>
+        <w:t xml:space="preserve"> on </w:t>
+      </w:r>
+      <w:proofErr w:type="spellStart"/>
+      <w:r>
+        <w:rPr>
+          <w:lang w:eastAsia="zh-TW"/>
+        </w:rPr>
+        <w:t>Bitbucket</w:t>
+      </w:r>
+      <w:proofErr w:type="spellEnd"/>
+    </w:p>
+    <w:p>
+      <w:pPr>
+        <w:pStyle w:val="ListParagraph"/>
+        <w:numPr>
+          <w:ilvl w:val="0"/>
+          <w:numId w:val="1"/>
+        </w:numPr>
+        <w:rPr>
+          <w:lang w:eastAsia="zh-TW"/>
+        </w:rPr>
+      </w:pPr>
+      <w:r>
+        <w:rPr>
+          <w:lang w:eastAsia="zh-TW"/>
+        </w:rPr>
+        <w:t xml:space="preserve">After considering where to put documentation, moved to </w:t>
+      </w:r>
+      <w:proofErr w:type="spellStart"/>
+      <w:r>
+        <w:rPr>
+          <w:lang w:eastAsia="zh-TW"/>
+        </w:rPr>
+        <w:t>GitHub</w:t>
+      </w:r>
+      <w:proofErr w:type="spellEnd"/>
+      <w:r>
+        <w:rPr>
+          <w:lang w:eastAsia="zh-TW"/>
+        </w:rPr>
+        <w:t xml:space="preserve">. </w:t>
+      </w:r>
+      <w:hyperlink r:id="rId5" w:history="1">
+        <w:r>
+          <w:rPr>
+            <w:rStyle w:val="Hyperlink"/>
+            <w:lang w:eastAsia="zh-TW"/>
+          </w:rPr>
+          <w:t>https://github.com/nicolehsieh/SafeRide</w:t>
+        </w:r>
+      </w:hyperlink>
+    </w:p>
+    <w:p>
+      <w:pPr>
+        <w:pStyle w:val="ListParagraph"/>
+        <w:numPr>
+          <w:ilvl w:val="1"/>
+          <w:numId w:val="1"/>
+        </w:numPr>
+        <w:rPr>
+          <w:lang w:eastAsia="zh-TW"/>
+        </w:rPr>
+      </w:pPr>
+      <w:r>
+        <w:rPr>
+          <w:lang w:eastAsia="zh-TW"/>
+        </w:rPr>
+        <w:t xml:space="preserve">Reason: </w:t>
+      </w:r>
+      <w:proofErr w:type="spellStart"/>
+      <w:r>
+        <w:rPr>
+          <w:lang w:eastAsia="zh-TW"/>
+        </w:rPr>
+        <w:t>GitHub</w:t>
+      </w:r>
+      <w:proofErr w:type="spellEnd"/>
+      <w:r>
+        <w:rPr>
+          <w:lang w:eastAsia="zh-TW"/>
+        </w:rPr>
+        <w:t xml:space="preserve"> has wiki page for documentation display</w:t>
+      </w:r>
+    </w:p>
+    <w:p>
+      <w:pPr>
+        <w:pStyle w:val="ListParagraph"/>
+        <w:numPr>
+          <w:ilvl w:val="0"/>
+          <w:numId w:val="1"/>
+        </w:numPr>
+        <w:rPr>
+          <w:lang w:eastAsia="zh-TW"/>
+        </w:rPr>
+      </w:pPr>
       <w:bookmarkStart w:id="0" w:name="_GoBack"/>
       <w:bookmarkEnd w:id="0"/>
     </w:p>
     <w:p>
       <w:pPr>
-        <w:pStyle w:val="ListParagraph"/>
-        <w:numPr>
-          <w:ilvl w:val="0"/>
-          <w:numId w:val="1"/>
-        </w:numPr>
-        <w:rPr>
-          <w:lang w:eastAsia="zh-TW"/>
-        </w:rPr>
-      </w:pPr>
-      <w:r>
-        <w:rPr>
-          <w:lang w:eastAsia="zh-TW"/>
-        </w:rPr>
-        <w:t>M</w:t>
-      </w:r>
-      <w:r>
-        <w:rPr>
-          <w:rFonts w:hint="eastAsia"/>
-          <w:lang w:eastAsia="zh-TW"/>
-        </w:rPr>
-        <w:t>odified addNewRider.html, thankyou.html</w:t>
-      </w:r>
-      <w:r>
-        <w:rPr>
-          <w:rFonts w:hint="eastAsia"/>
-          <w:lang w:eastAsia="zh-TW"/>
-        </w:rPr>
-        <w:t>, logoff.html, form.html</w:t>
-      </w:r>
-    </w:p>
-    <w:p>
-      <w:pPr>
-        <w:pStyle w:val="ListParagraph"/>
-        <w:numPr>
-          <w:ilvl w:val="1"/>
-          <w:numId w:val="1"/>
-        </w:numPr>
-        <w:rPr>
-          <w:lang w:eastAsia="zh-TW"/>
-        </w:rPr>
-      </w:pPr>
-      <w:r>
-        <w:rPr>
-          <w:lang w:eastAsia="zh-TW"/>
-        </w:rPr>
-        <w:t>d</w:t>
-      </w:r>
-      <w:r>
-        <w:rPr>
-          <w:rFonts w:hint="eastAsia"/>
-          <w:lang w:eastAsia="zh-TW"/>
-        </w:rPr>
-        <w:t xml:space="preserve">ashboard.css, starter-template.css </w:t>
-      </w:r>
-    </w:p>
-    <w:p>
-      <w:pPr>
-        <w:pStyle w:val="ListParagraph"/>
-        <w:numPr>
-          <w:ilvl w:val="0"/>
-          <w:numId w:val="1"/>
-        </w:numPr>
-        <w:rPr>
-          <w:lang w:eastAsia="zh-TW"/>
-        </w:rPr>
-      </w:pPr>
-      <w:r>
-        <w:rPr>
-          <w:lang w:eastAsia="zh-TW"/>
-        </w:rPr>
-        <w:t xml:space="preserve">Helped with </w:t>
-      </w:r>
-      <w:r>
-        <w:rPr>
-          <w:lang w:eastAsia="zh-TW"/>
-        </w:rPr>
-        <w:t>Jenny’s Button issue, but couldn’t help much.</w:t>
-      </w:r>
-    </w:p>
-    <w:p>
-      <w:pPr>
-        <w:rPr>
-          <w:lang w:eastAsia="zh-TW"/>
-        </w:rPr>
-      </w:pPr>
-    </w:p>
-    <w:p>
-      <w:pPr>
-        <w:rPr>
-          <w:lang w:eastAsia="zh-TW"/>
-        </w:rPr>
-      </w:pPr>
-    </w:p>
-    <w:p>
-      <w:pPr>
-        <w:rPr>
-          <w:lang w:eastAsia="zh-TW"/>
-        </w:rPr>
-      </w:pPr>
-      <w:r>
-        <w:rPr>
-          <w:lang w:eastAsia="zh-TW"/>
-        </w:rPr>
-        <w:t>April 22, 2016</w:t>
-      </w:r>
-    </w:p>
-    <w:p>
-      <w:pPr>
-        <w:pStyle w:val="ListParagraph"/>
-        <w:numPr>
-          <w:ilvl w:val="0"/>
-          <w:numId w:val="1"/>
-        </w:numPr>
-        <w:rPr>
-          <w:lang w:eastAsia="zh-TW"/>
-        </w:rPr>
-      </w:pPr>
-      <w:r>
-        <w:rPr>
-          <w:lang w:eastAsia="zh-TW"/>
-        </w:rPr>
-        <w:t>Updated ReadMe</w:t>
-      </w:r>
-    </w:p>
-    <w:p>
-      <w:pPr>
-        <w:pStyle w:val="ListParagraph"/>
-        <w:numPr>
-          <w:ilvl w:val="0"/>
-          <w:numId w:val="1"/>
-        </w:numPr>
-        <w:rPr>
-          <w:lang w:eastAsia="zh-TW"/>
-        </w:rPr>
-      </w:pPr>
-      <w:r>
-        <w:rPr>
-          <w:lang w:eastAsia="zh-TW"/>
-        </w:rPr>
-        <w:t xml:space="preserve">Documentations </w:t>
-      </w:r>
+        <w:rPr>
+          <w:lang w:eastAsia="zh-TW"/>
+        </w:rPr>
+      </w:pPr>
     </w:p>
     <w:p>
       <w:pPr>
@@ -2901,6 +3397,17 @@
       <w:contextualSpacing/>
     </w:pPr>
   </w:style>
+  <w:style w:type="character" w:styleId="Hyperlink">
+    <w:name w:val="Hyperlink"/>
+    <w:basedOn w:val="DefaultParagraphFont"/>
+    <w:uiPriority w:val="99"/>
+    <w:unhideWhenUsed/>
+    <w:rsid w:val="002873A1"/>
+    <w:rPr>
+      <w:color w:val="0563C1" w:themeColor="hyperlink"/>
+      <w:u w:val="single"/>
+    </w:rPr>
+  </w:style>
 </w:styles>
 </file>
 

</xml_diff>